<commit_message>
Ollie ProjectIdea and Industry Report top offs
</commit_message>
<xml_diff>
--- a/ReportsEtc/BurningGlass.docx
+++ b/ReportsEtc/BurningGlass.docx
@@ -187,7 +187,11 @@
       </w:r>
     </w:p>
     <w:p/>
-    <w:p/>
+    <w:p>
+      <w:r>
+        <w:t>No, my ideal job has not changed after reading the previous data. My is to be a game developer/software engineer. After seeing the data I have noticed that a lot of the higher up skill sets are related to skills I believe a software engineer should have and a skills that employers are looking for, leading me to believe following my career choice could create amazing opportunities in the future. Therefore, I am not changing my ideal job and do not believe it is changing any time soon.</w:t>
+      </w:r>
+    </w:p>
     <w:p>
       <w:pPr>
         <w:rPr>
@@ -202,12 +206,12 @@
           <w:sz w:val="40"/>
           <w:u w:val="single"/>
         </w:rPr>
+        <w:lastRenderedPageBreak/>
         <w:t xml:space="preserve">Vanessa </w:t>
       </w:r>
     </w:p>
     <w:p>
       <w:r>
-        <w:lastRenderedPageBreak/>
         <w:t>Upon reviewing the Burning Glass data and seeing that Software Engineers are ranked 11</w:t>
       </w:r>
       <w:r>

</xml_diff>